<commit_message>
Update sertifikat, dan SS kegiatan
</commit_message>
<xml_diff>
--- a/Dokumen/Logbook SIB Dicoding.docx
+++ b/Dokumen/Logbook SIB Dicoding.docx
@@ -288,8 +288,6 @@
         </w:rPr>
         <w:t xml:space="preserve"> Pengembang Aplikasi Android</w:t>
       </w:r>
-      <w:bookmarkStart w:id="0" w:name="_GoBack"/>
-      <w:bookmarkEnd w:id="0"/>
     </w:p>
     <w:p>
       <w:pPr>
@@ -2660,18 +2658,7 @@
                 <w:szCs w:val="24"/>
                 <w:lang w:val="id-ID"/>
               </w:rPr>
-              <w:t xml:space="preserve"> pembelajaran Dicoding</w:t>
-            </w:r>
-            <w:r>
-              <w:rPr>
-                <w:rFonts w:ascii="Times New Roman" w:eastAsia="Times New Roman" w:hAnsi="Times New Roman" w:cs="Times New Roman"/>
-                <w:noProof/>
-                <w:color w:val="000000"/>
-                <w:sz w:val="24"/>
-                <w:szCs w:val="24"/>
-                <w:lang w:val="id-ID"/>
-              </w:rPr>
-              <w:t xml:space="preserve">. Kelas ini membahas tentang cara mengolah suatu pemikiran menggunakan </w:t>
+              <w:t xml:space="preserve"> pembelajaran Dicoding. Kelas ini membahas tentang cara mengolah suatu pemikiran menggunakan </w:t>
             </w:r>
             <w:r>
               <w:rPr>
@@ -3097,6 +3084,832 @@
               </w:rPr>
               <w:t>25/08/2021</w:t>
             </w:r>
+          </w:p>
+        </w:tc>
+        <w:tc>
+          <w:tcPr>
+            <w:tcW w:w="2126" w:type="dxa"/>
+          </w:tcPr>
+          <w:p>
+            <w:pPr>
+              <w:widowControl w:val="0"/>
+              <w:spacing w:after="0" w:line="240" w:lineRule="auto"/>
+              <w:rPr>
+                <w:rFonts w:ascii="Times New Roman" w:eastAsia="Times New Roman" w:hAnsi="Times New Roman" w:cs="Times New Roman"/>
+                <w:i/>
+                <w:iCs/>
+                <w:noProof/>
+                <w:color w:val="000000"/>
+                <w:sz w:val="24"/>
+                <w:szCs w:val="24"/>
+                <w:lang w:val="id-ID"/>
+              </w:rPr>
+            </w:pPr>
+            <w:r>
+              <w:rPr>
+                <w:rFonts w:ascii="Times New Roman" w:eastAsia="Times New Roman" w:hAnsi="Times New Roman" w:cs="Times New Roman"/>
+                <w:i/>
+                <w:iCs/>
+                <w:noProof/>
+                <w:color w:val="000000"/>
+                <w:sz w:val="24"/>
+                <w:szCs w:val="24"/>
+                <w:lang w:val="id-ID"/>
+              </w:rPr>
+              <w:t xml:space="preserve">Self-Paced Learning: </w:t>
+            </w:r>
+            <w:r>
+              <w:rPr>
+                <w:rFonts w:ascii="Times New Roman" w:eastAsia="Times New Roman" w:hAnsi="Times New Roman" w:cs="Times New Roman"/>
+                <w:noProof/>
+                <w:color w:val="000000"/>
+                <w:sz w:val="24"/>
+                <w:szCs w:val="24"/>
+                <w:lang w:val="id-ID"/>
+              </w:rPr>
+              <w:t>Memulai Dasar Pemrograman untuk Menjadi Pengembang</w:t>
+            </w:r>
+            <w:r>
+              <w:rPr>
+                <w:rFonts w:ascii="Times New Roman" w:eastAsia="Times New Roman" w:hAnsi="Times New Roman" w:cs="Times New Roman"/>
+                <w:i/>
+                <w:iCs/>
+                <w:noProof/>
+                <w:color w:val="000000"/>
+                <w:sz w:val="24"/>
+                <w:szCs w:val="24"/>
+                <w:lang w:val="id-ID"/>
+              </w:rPr>
+              <w:t xml:space="preserve"> Software</w:t>
+            </w:r>
+          </w:p>
+        </w:tc>
+        <w:tc>
+          <w:tcPr>
+            <w:tcW w:w="4013" w:type="dxa"/>
+          </w:tcPr>
+          <w:p>
+            <w:pPr>
+              <w:widowControl w:val="0"/>
+              <w:spacing w:after="0" w:line="240" w:lineRule="auto"/>
+              <w:jc w:val="both"/>
+              <w:rPr>
+                <w:rFonts w:ascii="Times New Roman" w:eastAsia="Times New Roman" w:hAnsi="Times New Roman" w:cs="Times New Roman"/>
+                <w:noProof/>
+                <w:color w:val="000000"/>
+                <w:sz w:val="24"/>
+                <w:szCs w:val="24"/>
+                <w:lang w:val="id-ID"/>
+              </w:rPr>
+            </w:pPr>
+            <w:r>
+              <w:rPr>
+                <w:rFonts w:ascii="Times New Roman" w:eastAsia="Times New Roman" w:hAnsi="Times New Roman" w:cs="Times New Roman"/>
+                <w:noProof/>
+                <w:color w:val="000000"/>
+                <w:sz w:val="24"/>
+                <w:szCs w:val="24"/>
+                <w:lang w:val="id-ID"/>
+              </w:rPr>
+              <w:t>Mempelajari kelas “</w:t>
+            </w:r>
+            <w:r>
+              <w:rPr>
+                <w:rFonts w:ascii="Times New Roman" w:eastAsia="Times New Roman" w:hAnsi="Times New Roman" w:cs="Times New Roman"/>
+                <w:noProof/>
+                <w:color w:val="000000"/>
+                <w:sz w:val="24"/>
+                <w:szCs w:val="24"/>
+                <w:lang w:val="id-ID"/>
+              </w:rPr>
+              <w:t>Pengenalan ke Logika Pemrograman</w:t>
+            </w:r>
+            <w:r>
+              <w:rPr>
+                <w:rFonts w:ascii="Times New Roman" w:eastAsia="Times New Roman" w:hAnsi="Times New Roman" w:cs="Times New Roman"/>
+                <w:i/>
+                <w:iCs/>
+                <w:noProof/>
+                <w:color w:val="000000"/>
+                <w:sz w:val="24"/>
+                <w:szCs w:val="24"/>
+                <w:lang w:val="id-ID"/>
+              </w:rPr>
+              <w:t xml:space="preserve"> (Programming Logic 101)</w:t>
+            </w:r>
+            <w:r>
+              <w:rPr>
+                <w:rFonts w:ascii="Times New Roman" w:eastAsia="Times New Roman" w:hAnsi="Times New Roman" w:cs="Times New Roman"/>
+                <w:noProof/>
+                <w:color w:val="000000"/>
+                <w:sz w:val="24"/>
+                <w:szCs w:val="24"/>
+                <w:lang w:val="id-ID"/>
+              </w:rPr>
+              <w:t xml:space="preserve">” menggunakan </w:t>
+            </w:r>
+            <w:r>
+              <w:rPr>
+                <w:rFonts w:ascii="Times New Roman" w:eastAsia="Times New Roman" w:hAnsi="Times New Roman" w:cs="Times New Roman"/>
+                <w:i/>
+                <w:noProof/>
+                <w:color w:val="000000"/>
+                <w:sz w:val="24"/>
+                <w:szCs w:val="24"/>
+                <w:lang w:val="id-ID"/>
+              </w:rPr>
+              <w:t>platform</w:t>
+            </w:r>
+            <w:r>
+              <w:rPr>
+                <w:rFonts w:ascii="Times New Roman" w:eastAsia="Times New Roman" w:hAnsi="Times New Roman" w:cs="Times New Roman"/>
+                <w:noProof/>
+                <w:color w:val="000000"/>
+                <w:sz w:val="24"/>
+                <w:szCs w:val="24"/>
+                <w:lang w:val="id-ID"/>
+              </w:rPr>
+              <w:t xml:space="preserve"> pembelajaran Dicoding.</w:t>
+            </w:r>
+            <w:r>
+              <w:rPr>
+                <w:rFonts w:ascii="Times New Roman" w:eastAsia="Times New Roman" w:hAnsi="Times New Roman" w:cs="Times New Roman"/>
+                <w:noProof/>
+                <w:color w:val="000000"/>
+                <w:sz w:val="24"/>
+                <w:szCs w:val="24"/>
+                <w:lang w:val="id-ID"/>
+              </w:rPr>
+              <w:t xml:space="preserve"> Kelas ini merupakan kelas dasar yang membahas apa itu aplikasi, perancangan dokumentasi, penjelasan mengenai alur proses pembuatan aplikasi dalam </w:t>
+            </w:r>
+            <w:r>
+              <w:rPr>
+                <w:rFonts w:ascii="Times New Roman" w:eastAsia="Times New Roman" w:hAnsi="Times New Roman" w:cs="Times New Roman"/>
+                <w:i/>
+                <w:iCs/>
+                <w:noProof/>
+                <w:color w:val="000000"/>
+                <w:sz w:val="24"/>
+                <w:szCs w:val="24"/>
+                <w:lang w:val="id-ID"/>
+              </w:rPr>
+              <w:t>Software Development Life Cycle</w:t>
+            </w:r>
+            <w:r>
+              <w:rPr>
+                <w:rFonts w:ascii="Times New Roman" w:eastAsia="Times New Roman" w:hAnsi="Times New Roman" w:cs="Times New Roman"/>
+                <w:noProof/>
+                <w:color w:val="000000"/>
+                <w:sz w:val="24"/>
+                <w:szCs w:val="24"/>
+                <w:lang w:val="id-ID"/>
+              </w:rPr>
+              <w:t xml:space="preserve"> (atau bisa disebut dengan SDLC), dan konsep dasar pemrograman.</w:t>
+            </w:r>
+            <w:r>
+              <w:rPr>
+                <w:rFonts w:ascii="Times New Roman" w:eastAsia="Times New Roman" w:hAnsi="Times New Roman" w:cs="Times New Roman"/>
+                <w:noProof/>
+                <w:color w:val="000000"/>
+                <w:sz w:val="24"/>
+                <w:szCs w:val="24"/>
+                <w:lang w:val="id-ID"/>
+              </w:rPr>
+              <w:t xml:space="preserve"> Sudah diselesaikan 6 dari 8 kuis.</w:t>
+            </w:r>
+          </w:p>
+        </w:tc>
+      </w:tr>
+      <w:tr>
+        <w:tc>
+          <w:tcPr>
+            <w:tcW w:w="709" w:type="dxa"/>
+            <w:vMerge w:val="restart"/>
+          </w:tcPr>
+          <w:p>
+            <w:pPr>
+              <w:pStyle w:val="ListParagraph"/>
+              <w:widowControl w:val="0"/>
+              <w:numPr>
+                <w:ilvl w:val="0"/>
+                <w:numId w:val="5"/>
+              </w:numPr>
+              <w:spacing w:after="0" w:line="240" w:lineRule="auto"/>
+              <w:ind w:right="-109"/>
+              <w:jc w:val="center"/>
+              <w:rPr>
+                <w:rFonts w:ascii="Times New Roman" w:eastAsia="Times New Roman" w:hAnsi="Times New Roman" w:cs="Times New Roman"/>
+                <w:noProof/>
+                <w:color w:val="000000"/>
+                <w:sz w:val="24"/>
+                <w:szCs w:val="24"/>
+                <w:lang w:val="id-ID"/>
+              </w:rPr>
+            </w:pPr>
+          </w:p>
+        </w:tc>
+        <w:tc>
+          <w:tcPr>
+            <w:tcW w:w="1418" w:type="dxa"/>
+            <w:vMerge w:val="restart"/>
+          </w:tcPr>
+          <w:p>
+            <w:pPr>
+              <w:widowControl w:val="0"/>
+              <w:spacing w:after="0" w:line="240" w:lineRule="auto"/>
+              <w:jc w:val="center"/>
+              <w:rPr>
+                <w:rFonts w:ascii="Times New Roman" w:eastAsia="Times New Roman" w:hAnsi="Times New Roman" w:cs="Times New Roman"/>
+                <w:noProof/>
+                <w:color w:val="000000"/>
+                <w:sz w:val="24"/>
+                <w:szCs w:val="24"/>
+                <w:lang w:val="id-ID"/>
+              </w:rPr>
+            </w:pPr>
+            <w:r>
+              <w:rPr>
+                <w:rFonts w:ascii="Times New Roman" w:eastAsia="Times New Roman" w:hAnsi="Times New Roman" w:cs="Times New Roman"/>
+                <w:noProof/>
+                <w:color w:val="000000"/>
+                <w:sz w:val="24"/>
+                <w:szCs w:val="24"/>
+                <w:lang w:val="id-ID"/>
+              </w:rPr>
+              <w:t>26/08/2021</w:t>
+            </w:r>
+          </w:p>
+        </w:tc>
+        <w:tc>
+          <w:tcPr>
+            <w:tcW w:w="2126" w:type="dxa"/>
+          </w:tcPr>
+          <w:p>
+            <w:pPr>
+              <w:widowControl w:val="0"/>
+              <w:spacing w:after="0" w:line="240" w:lineRule="auto"/>
+              <w:rPr>
+                <w:rFonts w:ascii="Times New Roman" w:eastAsia="Times New Roman" w:hAnsi="Times New Roman" w:cs="Times New Roman"/>
+                <w:i/>
+                <w:iCs/>
+                <w:noProof/>
+                <w:color w:val="000000"/>
+                <w:sz w:val="24"/>
+                <w:szCs w:val="24"/>
+                <w:lang w:val="id-ID"/>
+              </w:rPr>
+            </w:pPr>
+            <w:r>
+              <w:rPr>
+                <w:rFonts w:ascii="Times New Roman" w:eastAsia="Times New Roman" w:hAnsi="Times New Roman" w:cs="Times New Roman"/>
+                <w:i/>
+                <w:iCs/>
+                <w:noProof/>
+                <w:color w:val="000000"/>
+                <w:sz w:val="24"/>
+                <w:szCs w:val="24"/>
+                <w:lang w:val="id-ID"/>
+              </w:rPr>
+              <w:t>Self-Paced</w:t>
+            </w:r>
+            <w:r>
+              <w:rPr>
+                <w:rFonts w:ascii="Times New Roman" w:eastAsia="Times New Roman" w:hAnsi="Times New Roman" w:cs="Times New Roman"/>
+                <w:i/>
+                <w:iCs/>
+                <w:noProof/>
+                <w:color w:val="000000"/>
+                <w:sz w:val="24"/>
+                <w:szCs w:val="24"/>
+                <w:lang w:val="id-ID"/>
+              </w:rPr>
+              <w:t xml:space="preserve"> Learning: </w:t>
+            </w:r>
+            <w:r>
+              <w:rPr>
+                <w:rFonts w:ascii="Times New Roman" w:eastAsia="Times New Roman" w:hAnsi="Times New Roman" w:cs="Times New Roman"/>
+                <w:noProof/>
+                <w:color w:val="000000"/>
+                <w:sz w:val="24"/>
+                <w:szCs w:val="24"/>
+                <w:lang w:val="id-ID"/>
+              </w:rPr>
+              <w:t>Belajar Dasar Git dengan GitHub</w:t>
+            </w:r>
+          </w:p>
+        </w:tc>
+        <w:tc>
+          <w:tcPr>
+            <w:tcW w:w="4013" w:type="dxa"/>
+          </w:tcPr>
+          <w:p>
+            <w:pPr>
+              <w:widowControl w:val="0"/>
+              <w:spacing w:after="0" w:line="240" w:lineRule="auto"/>
+              <w:jc w:val="both"/>
+              <w:rPr>
+                <w:rFonts w:ascii="Times New Roman" w:eastAsia="Times New Roman" w:hAnsi="Times New Roman" w:cs="Times New Roman"/>
+                <w:noProof/>
+                <w:color w:val="000000"/>
+                <w:sz w:val="24"/>
+                <w:szCs w:val="24"/>
+                <w:lang w:val="id-ID"/>
+              </w:rPr>
+            </w:pPr>
+            <w:r>
+              <w:rPr>
+                <w:rFonts w:ascii="Times New Roman" w:eastAsia="Times New Roman" w:hAnsi="Times New Roman" w:cs="Times New Roman"/>
+                <w:noProof/>
+                <w:color w:val="000000"/>
+                <w:sz w:val="24"/>
+                <w:szCs w:val="24"/>
+                <w:lang w:val="id-ID"/>
+              </w:rPr>
+              <w:t>Mempelajari</w:t>
+            </w:r>
+            <w:r>
+              <w:rPr>
+                <w:rFonts w:ascii="Times New Roman" w:eastAsia="Times New Roman" w:hAnsi="Times New Roman" w:cs="Times New Roman"/>
+                <w:noProof/>
+                <w:color w:val="000000"/>
+                <w:sz w:val="24"/>
+                <w:szCs w:val="24"/>
+                <w:lang w:val="id-ID"/>
+              </w:rPr>
+              <w:t xml:space="preserve"> dan menyelesaikan</w:t>
+            </w:r>
+            <w:r>
+              <w:rPr>
+                <w:rFonts w:ascii="Times New Roman" w:eastAsia="Times New Roman" w:hAnsi="Times New Roman" w:cs="Times New Roman"/>
+                <w:noProof/>
+                <w:color w:val="000000"/>
+                <w:sz w:val="24"/>
+                <w:szCs w:val="24"/>
+                <w:lang w:val="id-ID"/>
+              </w:rPr>
+              <w:t xml:space="preserve"> kelas “Belajar Dasar Git dengan GitHub” menggunakan </w:t>
+            </w:r>
+            <w:r>
+              <w:rPr>
+                <w:rFonts w:ascii="Times New Roman" w:eastAsia="Times New Roman" w:hAnsi="Times New Roman" w:cs="Times New Roman"/>
+                <w:i/>
+                <w:noProof/>
+                <w:color w:val="000000"/>
+                <w:sz w:val="24"/>
+                <w:szCs w:val="24"/>
+                <w:lang w:val="id-ID"/>
+              </w:rPr>
+              <w:t>platform</w:t>
+            </w:r>
+            <w:r>
+              <w:rPr>
+                <w:rFonts w:ascii="Times New Roman" w:eastAsia="Times New Roman" w:hAnsi="Times New Roman" w:cs="Times New Roman"/>
+                <w:noProof/>
+                <w:color w:val="000000"/>
+                <w:sz w:val="24"/>
+                <w:szCs w:val="24"/>
+                <w:lang w:val="id-ID"/>
+              </w:rPr>
+              <w:t xml:space="preserve"> pembelajaran Dicoding. Kelas ini membahas mengenai cara penggunaan </w:t>
+            </w:r>
+            <w:r>
+              <w:rPr>
+                <w:rFonts w:ascii="Times New Roman" w:eastAsia="Times New Roman" w:hAnsi="Times New Roman" w:cs="Times New Roman"/>
+                <w:i/>
+                <w:iCs/>
+                <w:noProof/>
+                <w:color w:val="000000"/>
+                <w:sz w:val="24"/>
+                <w:szCs w:val="24"/>
+                <w:lang w:val="id-ID"/>
+              </w:rPr>
+              <w:t xml:space="preserve">version </w:t>
+            </w:r>
+            <w:r>
+              <w:rPr>
+                <w:rFonts w:ascii="Times New Roman" w:eastAsia="Times New Roman" w:hAnsi="Times New Roman" w:cs="Times New Roman"/>
+                <w:i/>
+                <w:iCs/>
+                <w:noProof/>
+                <w:color w:val="000000"/>
+                <w:sz w:val="24"/>
+                <w:szCs w:val="24"/>
+                <w:lang w:val="id-ID"/>
+              </w:rPr>
+              <w:lastRenderedPageBreak/>
+              <w:t xml:space="preserve">control system, </w:t>
+            </w:r>
+            <w:r>
+              <w:rPr>
+                <w:rFonts w:ascii="Times New Roman" w:eastAsia="Times New Roman" w:hAnsi="Times New Roman" w:cs="Times New Roman"/>
+                <w:noProof/>
+                <w:color w:val="000000"/>
+                <w:sz w:val="24"/>
+                <w:szCs w:val="24"/>
+                <w:lang w:val="id-ID"/>
+              </w:rPr>
+              <w:t xml:space="preserve">Git, serta pengenalan dasar fitur di dalam </w:t>
+            </w:r>
+            <w:r>
+              <w:rPr>
+                <w:rFonts w:ascii="Times New Roman" w:eastAsia="Times New Roman" w:hAnsi="Times New Roman" w:cs="Times New Roman"/>
+                <w:i/>
+                <w:iCs/>
+                <w:noProof/>
+                <w:color w:val="000000"/>
+                <w:sz w:val="24"/>
+                <w:szCs w:val="24"/>
+                <w:lang w:val="id-ID"/>
+              </w:rPr>
+              <w:t>website</w:t>
+            </w:r>
+            <w:r>
+              <w:rPr>
+                <w:rFonts w:ascii="Times New Roman" w:eastAsia="Times New Roman" w:hAnsi="Times New Roman" w:cs="Times New Roman"/>
+                <w:noProof/>
+                <w:color w:val="000000"/>
+                <w:sz w:val="24"/>
+                <w:szCs w:val="24"/>
+                <w:lang w:val="id-ID"/>
+              </w:rPr>
+              <w:t xml:space="preserve"> GitHub yang merupa</w:t>
+            </w:r>
+            <w:bookmarkStart w:id="0" w:name="_GoBack"/>
+            <w:bookmarkEnd w:id="0"/>
+            <w:r>
+              <w:rPr>
+                <w:rFonts w:ascii="Times New Roman" w:eastAsia="Times New Roman" w:hAnsi="Times New Roman" w:cs="Times New Roman"/>
+                <w:noProof/>
+                <w:color w:val="000000"/>
+                <w:sz w:val="24"/>
+                <w:szCs w:val="24"/>
+                <w:lang w:val="id-ID"/>
+              </w:rPr>
+              <w:t xml:space="preserve">kan portal </w:t>
+            </w:r>
+            <w:r>
+              <w:rPr>
+                <w:rFonts w:ascii="Times New Roman" w:eastAsia="Times New Roman" w:hAnsi="Times New Roman" w:cs="Times New Roman"/>
+                <w:i/>
+                <w:iCs/>
+                <w:noProof/>
+                <w:color w:val="000000"/>
+                <w:sz w:val="24"/>
+                <w:szCs w:val="24"/>
+                <w:lang w:val="id-ID"/>
+              </w:rPr>
+              <w:t>open source</w:t>
+            </w:r>
+            <w:r>
+              <w:rPr>
+                <w:rFonts w:ascii="Times New Roman" w:eastAsia="Times New Roman" w:hAnsi="Times New Roman" w:cs="Times New Roman"/>
+                <w:noProof/>
+                <w:color w:val="000000"/>
+                <w:sz w:val="24"/>
+                <w:szCs w:val="24"/>
+                <w:lang w:val="id-ID"/>
+              </w:rPr>
+              <w:t xml:space="preserve"> serta </w:t>
+            </w:r>
+            <w:r>
+              <w:rPr>
+                <w:rFonts w:ascii="Times New Roman" w:eastAsia="Times New Roman" w:hAnsi="Times New Roman" w:cs="Times New Roman"/>
+                <w:i/>
+                <w:iCs/>
+                <w:noProof/>
+                <w:color w:val="000000"/>
+                <w:sz w:val="24"/>
+                <w:szCs w:val="24"/>
+                <w:lang w:val="id-ID"/>
+              </w:rPr>
+              <w:t>online version control system</w:t>
+            </w:r>
+            <w:r>
+              <w:rPr>
+                <w:rFonts w:ascii="Times New Roman" w:eastAsia="Times New Roman" w:hAnsi="Times New Roman" w:cs="Times New Roman"/>
+                <w:noProof/>
+                <w:color w:val="000000"/>
+                <w:sz w:val="24"/>
+                <w:szCs w:val="24"/>
+                <w:lang w:val="id-ID"/>
+              </w:rPr>
+              <w:t>.</w:t>
+            </w:r>
+            <w:r>
+              <w:rPr>
+                <w:rFonts w:ascii="Times New Roman" w:eastAsia="Times New Roman" w:hAnsi="Times New Roman" w:cs="Times New Roman"/>
+                <w:noProof/>
+                <w:color w:val="000000"/>
+                <w:sz w:val="24"/>
+                <w:szCs w:val="24"/>
+                <w:lang w:val="id-ID"/>
+              </w:rPr>
+              <w:t xml:space="preserve"> (lulus)</w:t>
+            </w:r>
+          </w:p>
+        </w:tc>
+      </w:tr>
+      <w:tr>
+        <w:tc>
+          <w:tcPr>
+            <w:tcW w:w="709" w:type="dxa"/>
+            <w:vMerge/>
+          </w:tcPr>
+          <w:p>
+            <w:pPr>
+              <w:pStyle w:val="ListParagraph"/>
+              <w:widowControl w:val="0"/>
+              <w:numPr>
+                <w:ilvl w:val="0"/>
+                <w:numId w:val="5"/>
+              </w:numPr>
+              <w:spacing w:after="0" w:line="240" w:lineRule="auto"/>
+              <w:ind w:right="-109"/>
+              <w:jc w:val="center"/>
+              <w:rPr>
+                <w:rFonts w:ascii="Times New Roman" w:eastAsia="Times New Roman" w:hAnsi="Times New Roman" w:cs="Times New Roman"/>
+                <w:noProof/>
+                <w:color w:val="000000"/>
+                <w:sz w:val="24"/>
+                <w:szCs w:val="24"/>
+                <w:lang w:val="id-ID"/>
+              </w:rPr>
+            </w:pPr>
+          </w:p>
+        </w:tc>
+        <w:tc>
+          <w:tcPr>
+            <w:tcW w:w="1418" w:type="dxa"/>
+            <w:vMerge/>
+          </w:tcPr>
+          <w:p>
+            <w:pPr>
+              <w:widowControl w:val="0"/>
+              <w:spacing w:after="0" w:line="240" w:lineRule="auto"/>
+              <w:jc w:val="center"/>
+              <w:rPr>
+                <w:rFonts w:ascii="Times New Roman" w:eastAsia="Times New Roman" w:hAnsi="Times New Roman" w:cs="Times New Roman"/>
+                <w:noProof/>
+                <w:color w:val="000000"/>
+                <w:sz w:val="24"/>
+                <w:szCs w:val="24"/>
+                <w:lang w:val="id-ID"/>
+              </w:rPr>
+            </w:pPr>
+          </w:p>
+        </w:tc>
+        <w:tc>
+          <w:tcPr>
+            <w:tcW w:w="2126" w:type="dxa"/>
+          </w:tcPr>
+          <w:p>
+            <w:pPr>
+              <w:widowControl w:val="0"/>
+              <w:spacing w:after="0" w:line="240" w:lineRule="auto"/>
+              <w:rPr>
+                <w:rFonts w:ascii="Times New Roman" w:eastAsia="Times New Roman" w:hAnsi="Times New Roman" w:cs="Times New Roman"/>
+                <w:i/>
+                <w:iCs/>
+                <w:noProof/>
+                <w:color w:val="000000"/>
+                <w:sz w:val="24"/>
+                <w:szCs w:val="24"/>
+                <w:lang w:val="id-ID"/>
+              </w:rPr>
+            </w:pPr>
+            <w:r>
+              <w:rPr>
+                <w:rFonts w:ascii="Times New Roman" w:eastAsia="Times New Roman" w:hAnsi="Times New Roman" w:cs="Times New Roman"/>
+                <w:i/>
+                <w:iCs/>
+                <w:noProof/>
+                <w:color w:val="000000"/>
+                <w:sz w:val="24"/>
+                <w:szCs w:val="24"/>
+                <w:lang w:val="id-ID"/>
+              </w:rPr>
+              <w:t xml:space="preserve">Self-Paced Learning: </w:t>
+            </w:r>
+            <w:r>
+              <w:rPr>
+                <w:rFonts w:ascii="Times New Roman" w:eastAsia="Times New Roman" w:hAnsi="Times New Roman" w:cs="Times New Roman"/>
+                <w:noProof/>
+                <w:color w:val="000000"/>
+                <w:sz w:val="24"/>
+                <w:szCs w:val="24"/>
+                <w:lang w:val="id-ID"/>
+              </w:rPr>
+              <w:t>Memulai Dasar Pemrograman untuk Menjadi Pengembang</w:t>
+            </w:r>
+            <w:r>
+              <w:rPr>
+                <w:rFonts w:ascii="Times New Roman" w:eastAsia="Times New Roman" w:hAnsi="Times New Roman" w:cs="Times New Roman"/>
+                <w:i/>
+                <w:iCs/>
+                <w:noProof/>
+                <w:color w:val="000000"/>
+                <w:sz w:val="24"/>
+                <w:szCs w:val="24"/>
+                <w:lang w:val="id-ID"/>
+              </w:rPr>
+              <w:t xml:space="preserve"> Software</w:t>
+            </w:r>
+          </w:p>
+        </w:tc>
+        <w:tc>
+          <w:tcPr>
+            <w:tcW w:w="4013" w:type="dxa"/>
+          </w:tcPr>
+          <w:p>
+            <w:pPr>
+              <w:widowControl w:val="0"/>
+              <w:spacing w:after="0" w:line="240" w:lineRule="auto"/>
+              <w:jc w:val="both"/>
+              <w:rPr>
+                <w:rFonts w:ascii="Times New Roman" w:eastAsia="Times New Roman" w:hAnsi="Times New Roman" w:cs="Times New Roman"/>
+                <w:noProof/>
+                <w:color w:val="000000"/>
+                <w:sz w:val="24"/>
+                <w:szCs w:val="24"/>
+                <w:lang w:val="id-ID"/>
+              </w:rPr>
+            </w:pPr>
+            <w:r>
+              <w:rPr>
+                <w:rFonts w:ascii="Times New Roman" w:eastAsia="Times New Roman" w:hAnsi="Times New Roman" w:cs="Times New Roman"/>
+                <w:noProof/>
+                <w:color w:val="000000"/>
+                <w:sz w:val="24"/>
+                <w:szCs w:val="24"/>
+                <w:lang w:val="id-ID"/>
+              </w:rPr>
+              <w:t>Mempelajari kelas “</w:t>
+            </w:r>
+            <w:r>
+              <w:rPr>
+                <w:rFonts w:ascii="Times New Roman" w:eastAsia="Times New Roman" w:hAnsi="Times New Roman" w:cs="Times New Roman"/>
+                <w:noProof/>
+                <w:color w:val="000000"/>
+                <w:sz w:val="24"/>
+                <w:szCs w:val="24"/>
+                <w:lang w:val="id-ID"/>
+              </w:rPr>
+              <w:t>Pengenalan ke Logika Pemrograman</w:t>
+            </w:r>
+            <w:r>
+              <w:rPr>
+                <w:rFonts w:ascii="Times New Roman" w:eastAsia="Times New Roman" w:hAnsi="Times New Roman" w:cs="Times New Roman"/>
+                <w:i/>
+                <w:iCs/>
+                <w:noProof/>
+                <w:color w:val="000000"/>
+                <w:sz w:val="24"/>
+                <w:szCs w:val="24"/>
+                <w:lang w:val="id-ID"/>
+              </w:rPr>
+              <w:t xml:space="preserve"> (Programming Logic 101)</w:t>
+            </w:r>
+            <w:r>
+              <w:rPr>
+                <w:rFonts w:ascii="Times New Roman" w:eastAsia="Times New Roman" w:hAnsi="Times New Roman" w:cs="Times New Roman"/>
+                <w:noProof/>
+                <w:color w:val="000000"/>
+                <w:sz w:val="24"/>
+                <w:szCs w:val="24"/>
+                <w:lang w:val="id-ID"/>
+              </w:rPr>
+              <w:t xml:space="preserve">” menggunakan </w:t>
+            </w:r>
+            <w:r>
+              <w:rPr>
+                <w:rFonts w:ascii="Times New Roman" w:eastAsia="Times New Roman" w:hAnsi="Times New Roman" w:cs="Times New Roman"/>
+                <w:i/>
+                <w:noProof/>
+                <w:color w:val="000000"/>
+                <w:sz w:val="24"/>
+                <w:szCs w:val="24"/>
+                <w:lang w:val="id-ID"/>
+              </w:rPr>
+              <w:t>platform</w:t>
+            </w:r>
+            <w:r>
+              <w:rPr>
+                <w:rFonts w:ascii="Times New Roman" w:eastAsia="Times New Roman" w:hAnsi="Times New Roman" w:cs="Times New Roman"/>
+                <w:noProof/>
+                <w:color w:val="000000"/>
+                <w:sz w:val="24"/>
+                <w:szCs w:val="24"/>
+                <w:lang w:val="id-ID"/>
+              </w:rPr>
+              <w:t xml:space="preserve"> pembelajaran Dicoding. Kelas ini merupakan kelas dasar yang membahas apa itu aplikasi, perancangan dokumentasi, penjelasan mengenai alur proses pembuatan aplikasi dalam </w:t>
+            </w:r>
+            <w:r>
+              <w:rPr>
+                <w:rFonts w:ascii="Times New Roman" w:eastAsia="Times New Roman" w:hAnsi="Times New Roman" w:cs="Times New Roman"/>
+                <w:i/>
+                <w:iCs/>
+                <w:noProof/>
+                <w:color w:val="000000"/>
+                <w:sz w:val="24"/>
+                <w:szCs w:val="24"/>
+                <w:lang w:val="id-ID"/>
+              </w:rPr>
+              <w:t>Software Development Life Cycle</w:t>
+            </w:r>
+            <w:r>
+              <w:rPr>
+                <w:rFonts w:ascii="Times New Roman" w:eastAsia="Times New Roman" w:hAnsi="Times New Roman" w:cs="Times New Roman"/>
+                <w:noProof/>
+                <w:color w:val="000000"/>
+                <w:sz w:val="24"/>
+                <w:szCs w:val="24"/>
+                <w:lang w:val="id-ID"/>
+              </w:rPr>
+              <w:t xml:space="preserve"> (atau bisa disebut dengan SDLC), dan konsep dasar pemrograman.</w:t>
+            </w:r>
+            <w:r>
+              <w:rPr>
+                <w:rFonts w:ascii="Times New Roman" w:eastAsia="Times New Roman" w:hAnsi="Times New Roman" w:cs="Times New Roman"/>
+                <w:noProof/>
+                <w:color w:val="000000"/>
+                <w:sz w:val="24"/>
+                <w:szCs w:val="24"/>
+                <w:lang w:val="id-ID"/>
+              </w:rPr>
+              <w:t xml:space="preserve"> Sudah diselesaikan 8 dari 8 kuis (serta ujian akhir), tersisa hanya tinggal 1 proyek akhir (</w:t>
+            </w:r>
+            <w:r>
+              <w:rPr>
+                <w:rFonts w:ascii="Times New Roman" w:eastAsia="Times New Roman" w:hAnsi="Times New Roman" w:cs="Times New Roman"/>
+                <w:i/>
+                <w:iCs/>
+                <w:noProof/>
+                <w:color w:val="000000"/>
+                <w:sz w:val="24"/>
+                <w:szCs w:val="24"/>
+                <w:lang w:val="id-ID"/>
+              </w:rPr>
+              <w:t>submission</w:t>
+            </w:r>
+            <w:r>
+              <w:rPr>
+                <w:rFonts w:ascii="Times New Roman" w:eastAsia="Times New Roman" w:hAnsi="Times New Roman" w:cs="Times New Roman"/>
+                <w:noProof/>
+                <w:color w:val="000000"/>
+                <w:sz w:val="24"/>
+                <w:szCs w:val="24"/>
+                <w:lang w:val="id-ID"/>
+              </w:rPr>
+              <w:t>) saja.</w:t>
+            </w:r>
+          </w:p>
+        </w:tc>
+      </w:tr>
+      <w:tr>
+        <w:tc>
+          <w:tcPr>
+            <w:tcW w:w="709" w:type="dxa"/>
+          </w:tcPr>
+          <w:p>
+            <w:pPr>
+              <w:pStyle w:val="ListParagraph"/>
+              <w:widowControl w:val="0"/>
+              <w:numPr>
+                <w:ilvl w:val="0"/>
+                <w:numId w:val="5"/>
+              </w:numPr>
+              <w:spacing w:after="0" w:line="240" w:lineRule="auto"/>
+              <w:ind w:right="-109"/>
+              <w:jc w:val="center"/>
+              <w:rPr>
+                <w:rFonts w:ascii="Times New Roman" w:eastAsia="Times New Roman" w:hAnsi="Times New Roman" w:cs="Times New Roman"/>
+                <w:noProof/>
+                <w:color w:val="000000"/>
+                <w:sz w:val="24"/>
+                <w:szCs w:val="24"/>
+                <w:lang w:val="id-ID"/>
+              </w:rPr>
+            </w:pPr>
+          </w:p>
+        </w:tc>
+        <w:tc>
+          <w:tcPr>
+            <w:tcW w:w="1418" w:type="dxa"/>
+          </w:tcPr>
+          <w:p>
+            <w:pPr>
+              <w:widowControl w:val="0"/>
+              <w:spacing w:after="0" w:line="240" w:lineRule="auto"/>
+              <w:jc w:val="center"/>
+              <w:rPr>
+                <w:rFonts w:ascii="Times New Roman" w:eastAsia="Times New Roman" w:hAnsi="Times New Roman" w:cs="Times New Roman"/>
+                <w:noProof/>
+                <w:color w:val="000000"/>
+                <w:sz w:val="24"/>
+                <w:szCs w:val="24"/>
+                <w:lang w:val="id-ID"/>
+              </w:rPr>
+            </w:pPr>
           </w:p>
         </w:tc>
         <w:tc>

</xml_diff>

<commit_message>
Add Dokumentasi, Update Logbook
</commit_message>
<xml_diff>
--- a/Dokumen/Logbook SIB Dicoding.docx
+++ b/Dokumen/Logbook SIB Dicoding.docx
@@ -14,8 +14,6 @@
           <w:lang w:val="id-ID"/>
         </w:rPr>
       </w:pPr>
-      <w:bookmarkStart w:id="0" w:name="_GoBack"/>
-      <w:bookmarkEnd w:id="0"/>
       <w:r>
         <w:rPr>
           <w:rFonts w:ascii="Times New Roman" w:eastAsia="Times New Roman" w:hAnsi="Times New Roman" w:cs="Times New Roman"/>
@@ -4449,7 +4447,7 @@
                 <w:szCs w:val="24"/>
                 <w:lang w:val="id-ID"/>
               </w:rPr>
-              <w:t>Mentoring</w:t>
+              <w:t>Monitoring</w:t>
             </w:r>
             <w:r>
               <w:rPr>
@@ -4503,7 +4501,7 @@
                 <w:szCs w:val="24"/>
                 <w:lang w:val="id-ID"/>
               </w:rPr>
-              <w:t>mentoring</w:t>
+              <w:t>Monitoring</w:t>
             </w:r>
             <w:r>
               <w:rPr>
@@ -5294,7 +5292,7 @@
                 <w:szCs w:val="24"/>
                 <w:lang w:val="id-ID"/>
               </w:rPr>
-              <w:t>Mentoring</w:t>
+              <w:t>Monitoring</w:t>
             </w:r>
             <w:r>
               <w:rPr>
@@ -5361,7 +5359,7 @@
                 <w:szCs w:val="24"/>
                 <w:lang w:val="id-ID"/>
               </w:rPr>
-              <w:t>mentoring</w:t>
+              <w:t>Monitoring</w:t>
             </w:r>
             <w:r>
               <w:rPr>
@@ -8992,7 +8990,7 @@
                 <w:szCs w:val="24"/>
                 <w:lang w:val="id-ID"/>
               </w:rPr>
-              <w:t>Mentoring</w:t>
+              <w:t>Monitoring</w:t>
             </w:r>
             <w:r>
               <w:rPr>
@@ -9046,7 +9044,7 @@
                 <w:szCs w:val="24"/>
                 <w:lang w:val="id-ID"/>
               </w:rPr>
-              <w:t>mentoring</w:t>
+              <w:t>Monitoring</w:t>
             </w:r>
             <w:r>
               <w:rPr>
@@ -10054,6 +10052,267 @@
               <w:lastRenderedPageBreak/>
               <w:t>yang mengambil jalur belajar Pengembang Aplikasi Android mulai dari grup A1 hingga A4 dengan jumlah peserta hingga 100 orang.</w:t>
             </w:r>
+          </w:p>
+        </w:tc>
+      </w:tr>
+      <w:tr>
+        <w:tc>
+          <w:tcPr>
+            <w:tcW w:w="709" w:type="dxa"/>
+          </w:tcPr>
+          <w:p>
+            <w:pPr>
+              <w:pStyle w:val="ListParagraph"/>
+              <w:widowControl w:val="0"/>
+              <w:numPr>
+                <w:ilvl w:val="0"/>
+                <w:numId w:val="5"/>
+              </w:numPr>
+              <w:spacing w:after="0" w:line="240" w:lineRule="auto"/>
+              <w:ind w:right="-109"/>
+              <w:jc w:val="center"/>
+              <w:rPr>
+                <w:rFonts w:ascii="Times New Roman" w:eastAsia="Times New Roman" w:hAnsi="Times New Roman" w:cs="Times New Roman"/>
+                <w:noProof/>
+                <w:color w:val="000000"/>
+                <w:sz w:val="24"/>
+                <w:szCs w:val="24"/>
+                <w:lang w:val="id-ID"/>
+              </w:rPr>
+            </w:pPr>
+          </w:p>
+        </w:tc>
+        <w:tc>
+          <w:tcPr>
+            <w:tcW w:w="1418" w:type="dxa"/>
+          </w:tcPr>
+          <w:p>
+            <w:pPr>
+              <w:widowControl w:val="0"/>
+              <w:spacing w:after="0" w:line="240" w:lineRule="auto"/>
+              <w:jc w:val="center"/>
+              <w:rPr>
+                <w:rFonts w:ascii="Times New Roman" w:eastAsia="Times New Roman" w:hAnsi="Times New Roman" w:cs="Times New Roman"/>
+                <w:noProof/>
+                <w:color w:val="000000" w:themeColor="text1"/>
+                <w:sz w:val="24"/>
+                <w:szCs w:val="24"/>
+                <w:lang w:val="id-ID"/>
+              </w:rPr>
+            </w:pPr>
+            <w:r>
+              <w:rPr>
+                <w:rFonts w:ascii="Times New Roman" w:eastAsia="Times New Roman" w:hAnsi="Times New Roman" w:cs="Times New Roman"/>
+                <w:noProof/>
+                <w:color w:val="000000" w:themeColor="text1"/>
+                <w:sz w:val="24"/>
+                <w:szCs w:val="24"/>
+                <w:lang w:val="id-ID"/>
+              </w:rPr>
+              <w:t>17/09/2021</w:t>
+            </w:r>
+          </w:p>
+        </w:tc>
+        <w:tc>
+          <w:tcPr>
+            <w:tcW w:w="2126" w:type="dxa"/>
+          </w:tcPr>
+          <w:p>
+            <w:pPr>
+              <w:widowControl w:val="0"/>
+              <w:spacing w:after="0" w:line="240" w:lineRule="auto"/>
+              <w:rPr>
+                <w:rFonts w:ascii="Times New Roman" w:eastAsia="Times New Roman" w:hAnsi="Times New Roman" w:cs="Times New Roman"/>
+                <w:noProof/>
+                <w:color w:val="000000"/>
+                <w:sz w:val="24"/>
+                <w:szCs w:val="24"/>
+                <w:lang w:val="id-ID"/>
+              </w:rPr>
+            </w:pPr>
+            <w:r>
+              <w:rPr>
+                <w:rFonts w:ascii="Times New Roman" w:eastAsia="Times New Roman" w:hAnsi="Times New Roman" w:cs="Times New Roman"/>
+                <w:noProof/>
+                <w:color w:val="000000"/>
+                <w:sz w:val="24"/>
+                <w:szCs w:val="24"/>
+                <w:lang w:val="id-ID"/>
+              </w:rPr>
+              <w:t xml:space="preserve">Sesi </w:t>
+            </w:r>
+            <w:r>
+              <w:rPr>
+                <w:rFonts w:ascii="Times New Roman" w:eastAsia="Times New Roman" w:hAnsi="Times New Roman" w:cs="Times New Roman"/>
+                <w:i/>
+                <w:noProof/>
+                <w:color w:val="000000"/>
+                <w:sz w:val="24"/>
+                <w:szCs w:val="24"/>
+                <w:lang w:val="id-ID"/>
+              </w:rPr>
+              <w:t>Monitoring</w:t>
+            </w:r>
+            <w:r>
+              <w:rPr>
+                <w:rFonts w:ascii="Times New Roman" w:eastAsia="Times New Roman" w:hAnsi="Times New Roman" w:cs="Times New Roman"/>
+                <w:noProof/>
+                <w:color w:val="000000"/>
+                <w:sz w:val="24"/>
+                <w:szCs w:val="24"/>
+                <w:lang w:val="id-ID"/>
+              </w:rPr>
+              <w:t xml:space="preserve"> Kelas Android A4</w:t>
+            </w:r>
+          </w:p>
+        </w:tc>
+        <w:tc>
+          <w:tcPr>
+            <w:tcW w:w="4013" w:type="dxa"/>
+          </w:tcPr>
+          <w:p>
+            <w:pPr>
+              <w:widowControl w:val="0"/>
+              <w:spacing w:after="0" w:line="240" w:lineRule="auto"/>
+              <w:jc w:val="both"/>
+              <w:rPr>
+                <w:rFonts w:ascii="Times New Roman" w:eastAsia="Times New Roman" w:hAnsi="Times New Roman" w:cs="Times New Roman"/>
+                <w:noProof/>
+                <w:color w:val="000000"/>
+                <w:sz w:val="24"/>
+                <w:szCs w:val="24"/>
+                <w:lang w:val="id-ID"/>
+              </w:rPr>
+            </w:pPr>
+            <w:r>
+              <w:rPr>
+                <w:rFonts w:ascii="Times New Roman" w:eastAsia="Times New Roman" w:hAnsi="Times New Roman" w:cs="Times New Roman"/>
+                <w:noProof/>
+                <w:color w:val="000000"/>
+                <w:sz w:val="24"/>
+                <w:szCs w:val="24"/>
+                <w:lang w:val="id-ID"/>
+              </w:rPr>
+              <w:t xml:space="preserve">Mengikuti sesi wajib </w:t>
+            </w:r>
+            <w:r>
+              <w:rPr>
+                <w:rFonts w:ascii="Times New Roman" w:eastAsia="Times New Roman" w:hAnsi="Times New Roman" w:cs="Times New Roman"/>
+                <w:i/>
+                <w:noProof/>
+                <w:color w:val="000000"/>
+                <w:sz w:val="24"/>
+                <w:szCs w:val="24"/>
+                <w:lang w:val="id-ID"/>
+              </w:rPr>
+              <w:t>Monitoring</w:t>
+            </w:r>
+            <w:r>
+              <w:rPr>
+                <w:rFonts w:ascii="Times New Roman" w:eastAsia="Times New Roman" w:hAnsi="Times New Roman" w:cs="Times New Roman"/>
+                <w:noProof/>
+                <w:color w:val="000000"/>
+                <w:sz w:val="24"/>
+                <w:szCs w:val="24"/>
+                <w:lang w:val="id-ID"/>
+              </w:rPr>
+              <w:t xml:space="preserve"> bersama pembimbing dari mitra, Monalisa Arcelia melalui platform rapat daring </w:t>
+            </w:r>
+            <w:r>
+              <w:rPr>
+                <w:rFonts w:ascii="Times New Roman" w:eastAsia="Times New Roman" w:hAnsi="Times New Roman" w:cs="Times New Roman"/>
+                <w:i/>
+                <w:noProof/>
+                <w:color w:val="000000"/>
+                <w:sz w:val="24"/>
+                <w:szCs w:val="24"/>
+                <w:lang w:val="id-ID"/>
+              </w:rPr>
+              <w:t>Google Meet</w:t>
+            </w:r>
+            <w:r>
+              <w:rPr>
+                <w:rFonts w:ascii="Times New Roman" w:eastAsia="Times New Roman" w:hAnsi="Times New Roman" w:cs="Times New Roman"/>
+                <w:noProof/>
+                <w:color w:val="000000"/>
+                <w:sz w:val="24"/>
+                <w:szCs w:val="24"/>
+                <w:lang w:val="id-ID"/>
+              </w:rPr>
+              <w:t xml:space="preserve">. Sesi ini </w:t>
+            </w:r>
+            <w:r>
+              <w:rPr>
+                <w:rFonts w:ascii="Times New Roman" w:eastAsia="Times New Roman" w:hAnsi="Times New Roman" w:cs="Times New Roman"/>
+                <w:noProof/>
+                <w:color w:val="000000"/>
+                <w:sz w:val="24"/>
+                <w:szCs w:val="24"/>
+                <w:lang w:val="id-ID"/>
+              </w:rPr>
+              <w:t xml:space="preserve">mengumumkan </w:t>
+            </w:r>
+            <w:r>
+              <w:rPr>
+                <w:rFonts w:ascii="Times New Roman" w:eastAsia="Times New Roman" w:hAnsi="Times New Roman" w:cs="Times New Roman"/>
+                <w:i/>
+                <w:iCs/>
+                <w:noProof/>
+                <w:color w:val="000000"/>
+                <w:sz w:val="24"/>
+                <w:szCs w:val="24"/>
+                <w:lang w:val="id-ID"/>
+              </w:rPr>
+              <w:t>progress</w:t>
+            </w:r>
+            <w:r>
+              <w:rPr>
+                <w:rFonts w:ascii="Times New Roman" w:eastAsia="Times New Roman" w:hAnsi="Times New Roman" w:cs="Times New Roman"/>
+                <w:noProof/>
+                <w:color w:val="000000"/>
+                <w:sz w:val="24"/>
+                <w:szCs w:val="24"/>
+                <w:lang w:val="id-ID"/>
+              </w:rPr>
+              <w:t xml:space="preserve"> tiap mahasiswa, dan </w:t>
+            </w:r>
+            <w:r>
+              <w:rPr>
+                <w:rFonts w:ascii="Times New Roman" w:eastAsia="Times New Roman" w:hAnsi="Times New Roman" w:cs="Times New Roman"/>
+                <w:noProof/>
+                <w:color w:val="000000"/>
+                <w:sz w:val="24"/>
+                <w:szCs w:val="24"/>
+                <w:lang w:val="id-ID"/>
+              </w:rPr>
+              <w:t xml:space="preserve">perkenalan diri masing-masing peserta menggunakan fasilitas </w:t>
+            </w:r>
+            <w:r>
+              <w:rPr>
+                <w:rFonts w:ascii="Times New Roman" w:eastAsia="Times New Roman" w:hAnsi="Times New Roman" w:cs="Times New Roman"/>
+                <w:i/>
+                <w:iCs/>
+                <w:noProof/>
+                <w:color w:val="000000"/>
+                <w:sz w:val="24"/>
+                <w:szCs w:val="24"/>
+                <w:lang w:val="id-ID"/>
+              </w:rPr>
+              <w:t>Jamboard</w:t>
+            </w:r>
+            <w:r>
+              <w:rPr>
+                <w:rFonts w:ascii="Times New Roman" w:eastAsia="Times New Roman" w:hAnsi="Times New Roman" w:cs="Times New Roman"/>
+                <w:noProof/>
+                <w:color w:val="000000"/>
+                <w:sz w:val="24"/>
+                <w:szCs w:val="24"/>
+                <w:lang w:val="id-ID"/>
+              </w:rPr>
+              <w:t>.</w:t>
+            </w:r>
+            <w:bookmarkStart w:id="0" w:name="_GoBack"/>
+            <w:bookmarkEnd w:id="0"/>
           </w:p>
         </w:tc>
       </w:tr>

</xml_diff>